<commit_message>
Fixed the Hash Table(Maybe)
</commit_message>
<xml_diff>
--- a/Report.docx
+++ b/Report.docx
@@ -9516,34 +9516,62 @@
         </w:rPr>
         <w:t>Additional Information</w:t>
       </w:r>
+    </w:p>
+    <w:p>
+      <w:pPr>
+        <w:ind w:left="360" w:firstLine="360"/>
+        <w:jc w:val="both"/>
+        <w:rPr>
+          <w:strike/>
+          <w:sz w:val="24"/>
+          <w:szCs w:val="24"/>
+          <w:lang w:val="en-US"/>
+        </w:rPr>
+      </w:pPr>
+      <w:r>
+        <w:rPr>
+          <w:sz w:val="24"/>
+          <w:szCs w:val="24"/>
+          <w:lang w:val="en-US"/>
+        </w:rPr>
+        <w:t xml:space="preserve">There are several things that should keep in when using this code. Be careful with the Hash class. </w:t>
+      </w:r>
+      <w:r>
+        <w:rPr>
+          <w:strike/>
+          <w:sz w:val="24"/>
+          <w:szCs w:val="24"/>
+          <w:lang w:val="en-US"/>
+        </w:rPr>
+        <w:t xml:space="preserve">It is quite unstable that it really needs readjustment for the hash function output. </w:t>
+      </w:r>
+      <w:r>
+        <w:rPr>
+          <w:strike/>
+          <w:sz w:val="24"/>
+          <w:szCs w:val="24"/>
+          <w:lang w:val="en-US"/>
+        </w:rPr>
+        <w:t>There are chances that the outputs after modulo processes if being outputted raw without value readjustment can cause crash. To handle this, for the raw hash value that being problematically cause crash needs to be incremented by one or something else</w:t>
+      </w:r>
+      <w:r>
+        <w:rPr>
+          <w:sz w:val="24"/>
+          <w:szCs w:val="24"/>
+          <w:lang w:val="en-US"/>
+        </w:rPr>
+        <w:t>. It is fixed, but there is still possibility that it may cause crash again for certain value.</w:t>
+      </w:r>
       <w:bookmarkStart w:id="1" w:name="_GoBack"/>
       <w:bookmarkEnd w:id="1"/>
-    </w:p>
-    <w:p>
-      <w:pPr>
-        <w:ind w:left="360" w:firstLine="360"/>
-        <w:jc w:val="both"/>
-        <w:rPr>
-          <w:sz w:val="24"/>
-          <w:szCs w:val="24"/>
-          <w:lang w:val="en-US"/>
-        </w:rPr>
-      </w:pPr>
-      <w:r>
-        <w:rPr>
-          <w:sz w:val="24"/>
-          <w:szCs w:val="24"/>
-          <w:lang w:val="en-US"/>
-        </w:rPr>
-        <w:t xml:space="preserve">There are several things that should keep in when using this code. Be careful with the Hash class. It is quite unstable that it really needs readjustment for the hash function output. </w:t>
-      </w:r>
-      <w:r>
-        <w:rPr>
-          <w:sz w:val="24"/>
-          <w:szCs w:val="24"/>
-          <w:lang w:val="en-US"/>
-        </w:rPr>
-        <w:t>There are chances that the outputs after modulo processes if being outputted raw without value readjustment can cause crash. To handle this, for the raw hash value that being problematically cause crash needs to be incremented by one or something else.</w:t>
+      <w:r>
+        <w:rPr>
+          <w:strike/>
+          <w:sz w:val="24"/>
+          <w:szCs w:val="24"/>
+          <w:lang w:val="en-US"/>
+        </w:rPr>
+        <w:t xml:space="preserve"> </w:t>
       </w:r>
     </w:p>
     <w:p>
@@ -11840,7 +11868,7 @@
 </file>
 
 <file path=customXml/itemProps1.xml><?xml version="1.0" encoding="utf-8"?>
-<ds:datastoreItem xmlns:ds="http://schemas.openxmlformats.org/officeDocument/2006/customXml" ds:itemID="{0730DD30-4171-43A5-9CD6-B70669D8D8A6}">
+<ds:datastoreItem xmlns:ds="http://schemas.openxmlformats.org/officeDocument/2006/customXml" ds:itemID="{69DB9F9F-2CC7-4221-A9B7-85940F86682E}">
   <ds:schemaRefs>
     <ds:schemaRef ds:uri="http://schemas.openxmlformats.org/officeDocument/2006/bibliography"/>
   </ds:schemaRefs>

</xml_diff>